<commit_message>
separate send variables and start commands
</commit_message>
<xml_diff>
--- a/dev/CHEMYX Syringe Pump Python Dual Channel GUI Instructions.docx
+++ b/dev/CHEMYX Syringe Pump Python Dual Channel GUI Instructions.docx
@@ -384,14 +384,14 @@
           <w:b/>
           <w:bCs/>
         </w:rPr>
-        <w:t>CHEMYX_GUI_</w:t>
-      </w:r>
-      <w:r>
-        <w:rPr>
-          <w:b/>
-          <w:bCs/>
-        </w:rPr>
-        <w:t xml:space="preserve">2channel.py” </w:t>
+        <w:t>CHEMYX_GUI_2channel</w:t>
+      </w:r>
+      <w:r>
+        <w:rPr>
+          <w:b/>
+          <w:bCs/>
+        </w:rPr>
+        <w:t xml:space="preserve">.py” </w:t>
       </w:r>
       <w:r>
         <w:rPr>
@@ -594,7 +594,21 @@
           <w:b/>
           <w:bCs/>
         </w:rPr>
-        <w:t>Set Pump Variables</w:t>
+        <w:t xml:space="preserve">Set </w:t>
+      </w:r>
+      <w:r>
+        <w:rPr>
+          <w:b/>
+          <w:bCs/>
+        </w:rPr>
+        <w:t>Run</w:t>
+      </w:r>
+      <w:r>
+        <w:rPr>
+          <w:b/>
+          <w:bCs/>
+        </w:rPr>
+        <w:t xml:space="preserve"> Variables</w:t>
       </w:r>
     </w:p>
     <w:p>
@@ -882,6 +896,23 @@
           <w:b/>
           <w:bCs/>
         </w:rPr>
+        <w:t xml:space="preserve"> Send Run Variables to Pump</w:t>
+      </w:r>
+    </w:p>
+    <w:p>
+      <w:pPr>
+        <w:pStyle w:val="ListParagraph"/>
+        <w:numPr>
+          <w:ilvl w:val="0"/>
+          <w:numId w:val="1"/>
+        </w:numPr>
+      </w:pPr>
+      <w:r>
+        <w:rPr>
+          <w:b/>
+          <w:bCs/>
+        </w:rPr>
+        <w:lastRenderedPageBreak/>
         <w:t>Start run and user control</w:t>
       </w:r>
     </w:p>
@@ -894,7 +925,6 @@
         </w:numPr>
       </w:pPr>
       <w:r>
-        <w:lastRenderedPageBreak/>
         <w:t>Press “Start” to begin run with defined pump variables.</w:t>
       </w:r>
     </w:p>

</xml_diff>